<commit_message>
correcao de pequenos erros add estado da oab add checagem
</commit_message>
<xml_diff>
--- a/docassemble/docsdaj/data/templates/declaracao-de-comparecimento.docx
+++ b/docassemble/docsdaj/data/templates/declaracao-de-comparecimento.docx
@@ -1,6 +1,6 @@
 
 <file path=word/document.xml><?xml version="1.0" encoding="utf-8"?>
-<w:document xmlns:wpc="http://schemas.microsoft.com/office/word/2010/wordprocessingCanvas" xmlns:cx="http://schemas.microsoft.com/office/drawing/2014/chartex" xmlns:cx1="http://schemas.microsoft.com/office/drawing/2015/9/8/chartex" xmlns:cx2="http://schemas.microsoft.com/office/drawing/2015/10/21/chartex" xmlns:cx3="http://schemas.microsoft.com/office/drawing/2016/5/9/chartex" xmlns:cx4="http://schemas.microsoft.com/office/drawing/2016/5/10/chartex" xmlns:cx5="http://schemas.microsoft.com/office/drawing/2016/5/11/chartex" xmlns:cx6="http://schemas.microsoft.com/office/drawing/2016/5/12/chartex" xmlns:cx7="http://schemas.microsoft.com/office/drawing/2016/5/13/chartex" xmlns:cx8="http://schemas.microsoft.com/office/drawing/2016/5/14/chartex" xmlns:mc="http://schemas.openxmlformats.org/markup-compatibility/2006" xmlns:aink="http://schemas.microsoft.com/office/drawing/2016/ink" xmlns:am3d="http://schemas.microsoft.com/office/drawing/2017/model3d" xmlns:o="urn:schemas-microsoft-com:office:office" xmlns:r="http://schemas.openxmlformats.org/officeDocument/2006/relationships" xmlns:m="http://schemas.openxmlformats.org/officeDocument/2006/math" xmlns:v="urn:schemas-microsoft-com:vml" xmlns:wp14="http://schemas.microsoft.com/office/word/2010/wordprocessingDrawing" xmlns:wp="http://schemas.openxmlformats.org/drawingml/2006/wordprocessingDrawing" xmlns:w10="urn:schemas-microsoft-com:office:word" xmlns:w="http://schemas.openxmlformats.org/wordprocessingml/2006/main" xmlns:w14="http://schemas.microsoft.com/office/word/2010/wordml" xmlns:w15="http://schemas.microsoft.com/office/word/2012/wordml" xmlns:w16cid="http://schemas.microsoft.com/office/word/2016/wordml/cid" xmlns:w16se="http://schemas.microsoft.com/office/word/2015/wordml/symex" xmlns:wpg="http://schemas.microsoft.com/office/word/2010/wordprocessingGroup" xmlns:wpi="http://schemas.microsoft.com/office/word/2010/wordprocessingInk" xmlns:wne="http://schemas.microsoft.com/office/word/2006/wordml" xmlns:wps="http://schemas.microsoft.com/office/word/2010/wordprocessingShape" mc:Ignorable="w14 w15 w16se w16cid wp14">
+<w:document xmlns:wpc="http://schemas.microsoft.com/office/word/2010/wordprocessingCanvas" xmlns:cx="http://schemas.microsoft.com/office/drawing/2014/chartex" xmlns:cx1="http://schemas.microsoft.com/office/drawing/2015/9/8/chartex" xmlns:cx2="http://schemas.microsoft.com/office/drawing/2015/10/21/chartex" xmlns:cx3="http://schemas.microsoft.com/office/drawing/2016/5/9/chartex" xmlns:cx4="http://schemas.microsoft.com/office/drawing/2016/5/10/chartex" xmlns:cx5="http://schemas.microsoft.com/office/drawing/2016/5/11/chartex" xmlns:cx6="http://schemas.microsoft.com/office/drawing/2016/5/12/chartex" xmlns:cx7="http://schemas.microsoft.com/office/drawing/2016/5/13/chartex" xmlns:cx8="http://schemas.microsoft.com/office/drawing/2016/5/14/chartex" xmlns:mc="http://schemas.openxmlformats.org/markup-compatibility/2006" xmlns:aink="http://schemas.microsoft.com/office/drawing/2016/ink" xmlns:am3d="http://schemas.microsoft.com/office/drawing/2017/model3d" xmlns:o="urn:schemas-microsoft-com:office:office" xmlns:r="http://schemas.openxmlformats.org/officeDocument/2006/relationships" xmlns:m="http://schemas.openxmlformats.org/officeDocument/2006/math" xmlns:v="urn:schemas-microsoft-com:vml" xmlns:wp14="http://schemas.microsoft.com/office/word/2010/wordprocessingDrawing" xmlns:wp="http://schemas.openxmlformats.org/drawingml/2006/wordprocessingDrawing" xmlns:w10="urn:schemas-microsoft-com:office:word" xmlns:w="http://schemas.openxmlformats.org/wordprocessingml/2006/main" xmlns:w14="http://schemas.microsoft.com/office/word/2010/wordml" xmlns:w15="http://schemas.microsoft.com/office/word/2012/wordml" xmlns:w16cex="http://schemas.microsoft.com/office/word/2018/wordml/cex" xmlns:w16cid="http://schemas.microsoft.com/office/word/2016/wordml/cid" xmlns:w16="http://schemas.microsoft.com/office/word/2018/wordml" xmlns:w16sdtdh="http://schemas.microsoft.com/office/word/2020/wordml/sdtdatahash" xmlns:w16se="http://schemas.microsoft.com/office/word/2015/wordml/symex" xmlns:wpg="http://schemas.microsoft.com/office/word/2010/wordprocessingGroup" xmlns:wpi="http://schemas.microsoft.com/office/word/2010/wordprocessingInk" xmlns:wne="http://schemas.microsoft.com/office/word/2006/wordml" xmlns:wps="http://schemas.microsoft.com/office/word/2010/wordprocessingShape" mc:Ignorable="w14 w15 w16se w16cid w16 w16cex w16sdtdh wp14">
   <w:body>
     <w:p>
       <w:pPr>
@@ -64,7 +64,16 @@
           <w:sz w:val="24"/>
           <w:szCs w:val="24"/>
         </w:rPr>
-        <w:t xml:space="preserve">Declaro, para fins de comprovação de comparecimento, que {{ </w:t>
+        <w:t xml:space="preserve">Declaro, para fins de comprovação de comparecimento, que </w:t>
+      </w:r>
+      <w:proofErr w:type="gramStart"/>
+      <w:r>
+        <w:rPr>
+          <w:rFonts w:ascii="Times New Roman" w:eastAsia="Times New Roman" w:hAnsi="Times New Roman" w:cs="Times New Roman"/>
+          <w:sz w:val="24"/>
+          <w:szCs w:val="24"/>
+        </w:rPr>
+        <w:t xml:space="preserve">{{ </w:t>
       </w:r>
       <w:proofErr w:type="spellStart"/>
       <w:r>
@@ -73,7 +82,16 @@
           <w:sz w:val="24"/>
           <w:szCs w:val="24"/>
         </w:rPr>
-        <w:t>nome_assistido</w:t>
+        <w:t>nome</w:t>
+      </w:r>
+      <w:proofErr w:type="gramEnd"/>
+      <w:r>
+        <w:rPr>
+          <w:rFonts w:ascii="Times New Roman" w:eastAsia="Times New Roman" w:hAnsi="Times New Roman" w:cs="Times New Roman"/>
+          <w:sz w:val="24"/>
+          <w:szCs w:val="24"/>
+        </w:rPr>
+        <w:t>_assistido</w:t>
       </w:r>
       <w:proofErr w:type="spellEnd"/>
       <w:r>
@@ -224,7 +242,33 @@
           <w:sz w:val="24"/>
           <w:szCs w:val="24"/>
         </w:rPr>
-        <w:t xml:space="preserve"> }}, {{ data }}.</w:t>
+        <w:t xml:space="preserve"> }}, {{ </w:t>
+      </w:r>
+      <w:proofErr w:type="spellStart"/>
+      <w:r>
+        <w:rPr>
+          <w:rFonts w:ascii="Times New Roman" w:eastAsia="Times New Roman" w:hAnsi="Times New Roman" w:cs="Times New Roman"/>
+          <w:sz w:val="24"/>
+          <w:szCs w:val="24"/>
+        </w:rPr>
+        <w:t>data</w:t>
+      </w:r>
+      <w:r>
+        <w:rPr>
+          <w:rFonts w:ascii="Times New Roman" w:eastAsia="Times New Roman" w:hAnsi="Times New Roman" w:cs="Times New Roman"/>
+          <w:sz w:val="24"/>
+          <w:szCs w:val="24"/>
+        </w:rPr>
+        <w:t>_assinatura</w:t>
+      </w:r>
+      <w:proofErr w:type="spellEnd"/>
+      <w:r>
+        <w:rPr>
+          <w:rFonts w:ascii="Times New Roman" w:eastAsia="Times New Roman" w:hAnsi="Times New Roman" w:cs="Times New Roman"/>
+          <w:sz w:val="24"/>
+          <w:szCs w:val="24"/>
+        </w:rPr>
+        <w:t xml:space="preserve"> }}.</w:t>
       </w:r>
     </w:p>
     <w:p>
@@ -350,7 +394,7 @@
           <w:sz w:val="24"/>
           <w:szCs w:val="24"/>
         </w:rPr>
-        <w:t xml:space="preserve">Número de OAB: </w:t>
+        <w:t xml:space="preserve">OAB: </w:t>
       </w:r>
       <w:proofErr w:type="gramStart"/>
       <w:r>
@@ -359,6 +403,23 @@
           <w:sz w:val="24"/>
           <w:szCs w:val="24"/>
         </w:rPr>
+        <w:t>{{ estado</w:t>
+      </w:r>
+      <w:proofErr w:type="gramEnd"/>
+      <w:r>
+        <w:rPr>
+          <w:rFonts w:ascii="Times New Roman" w:eastAsia="Times New Roman" w:hAnsi="Times New Roman" w:cs="Times New Roman"/>
+          <w:sz w:val="24"/>
+          <w:szCs w:val="24"/>
+        </w:rPr>
+        <w:t xml:space="preserve"> }}</w:t>
+      </w:r>
+      <w:r>
+        <w:rPr>
+          <w:rFonts w:ascii="Times New Roman" w:eastAsia="Times New Roman" w:hAnsi="Times New Roman" w:cs="Times New Roman"/>
+          <w:sz w:val="24"/>
+          <w:szCs w:val="24"/>
+        </w:rPr>
         <w:t xml:space="preserve">{{ </w:t>
       </w:r>
       <w:proofErr w:type="spellStart"/>
@@ -368,16 +429,7 @@
           <w:sz w:val="24"/>
           <w:szCs w:val="24"/>
         </w:rPr>
-        <w:t>num</w:t>
-      </w:r>
-      <w:proofErr w:type="gramEnd"/>
-      <w:r>
-        <w:rPr>
-          <w:rFonts w:ascii="Times New Roman" w:eastAsia="Times New Roman" w:hAnsi="Times New Roman" w:cs="Times New Roman"/>
-          <w:sz w:val="24"/>
-          <w:szCs w:val="24"/>
-        </w:rPr>
-        <w:t>_oab</w:t>
+        <w:t>num_oab</w:t>
       </w:r>
       <w:proofErr w:type="spellEnd"/>
       <w:r>
@@ -481,7 +533,7 @@
 </file>
 
 <file path=word/endnotes.xml><?xml version="1.0" encoding="utf-8"?>
-<w:endnotes xmlns:wpc="http://schemas.microsoft.com/office/word/2010/wordprocessingCanvas" xmlns:cx="http://schemas.microsoft.com/office/drawing/2014/chartex" xmlns:cx1="http://schemas.microsoft.com/office/drawing/2015/9/8/chartex" xmlns:cx2="http://schemas.microsoft.com/office/drawing/2015/10/21/chartex" xmlns:cx3="http://schemas.microsoft.com/office/drawing/2016/5/9/chartex" xmlns:cx4="http://schemas.microsoft.com/office/drawing/2016/5/10/chartex" xmlns:cx5="http://schemas.microsoft.com/office/drawing/2016/5/11/chartex" xmlns:cx6="http://schemas.microsoft.com/office/drawing/2016/5/12/chartex" xmlns:cx7="http://schemas.microsoft.com/office/drawing/2016/5/13/chartex" xmlns:cx8="http://schemas.microsoft.com/office/drawing/2016/5/14/chartex" xmlns:mc="http://schemas.openxmlformats.org/markup-compatibility/2006" xmlns:aink="http://schemas.microsoft.com/office/drawing/2016/ink" xmlns:am3d="http://schemas.microsoft.com/office/drawing/2017/model3d" xmlns:o="urn:schemas-microsoft-com:office:office" xmlns:r="http://schemas.openxmlformats.org/officeDocument/2006/relationships" xmlns:m="http://schemas.openxmlformats.org/officeDocument/2006/math" xmlns:v="urn:schemas-microsoft-com:vml" xmlns:wp14="http://schemas.microsoft.com/office/word/2010/wordprocessingDrawing" xmlns:wp="http://schemas.openxmlformats.org/drawingml/2006/wordprocessingDrawing" xmlns:w10="urn:schemas-microsoft-com:office:word" xmlns:w="http://schemas.openxmlformats.org/wordprocessingml/2006/main" xmlns:w14="http://schemas.microsoft.com/office/word/2010/wordml" xmlns:w15="http://schemas.microsoft.com/office/word/2012/wordml" xmlns:w16cid="http://schemas.microsoft.com/office/word/2016/wordml/cid" xmlns:w16se="http://schemas.microsoft.com/office/word/2015/wordml/symex" xmlns:wpg="http://schemas.microsoft.com/office/word/2010/wordprocessingGroup" xmlns:wpi="http://schemas.microsoft.com/office/word/2010/wordprocessingInk" xmlns:wne="http://schemas.microsoft.com/office/word/2006/wordml" xmlns:wps="http://schemas.microsoft.com/office/word/2010/wordprocessingShape" mc:Ignorable="w14 w15 w16se w16cid wp14">
+<w:endnotes xmlns:wpc="http://schemas.microsoft.com/office/word/2010/wordprocessingCanvas" xmlns:cx="http://schemas.microsoft.com/office/drawing/2014/chartex" xmlns:cx1="http://schemas.microsoft.com/office/drawing/2015/9/8/chartex" xmlns:cx2="http://schemas.microsoft.com/office/drawing/2015/10/21/chartex" xmlns:cx3="http://schemas.microsoft.com/office/drawing/2016/5/9/chartex" xmlns:cx4="http://schemas.microsoft.com/office/drawing/2016/5/10/chartex" xmlns:cx5="http://schemas.microsoft.com/office/drawing/2016/5/11/chartex" xmlns:cx6="http://schemas.microsoft.com/office/drawing/2016/5/12/chartex" xmlns:cx7="http://schemas.microsoft.com/office/drawing/2016/5/13/chartex" xmlns:cx8="http://schemas.microsoft.com/office/drawing/2016/5/14/chartex" xmlns:mc="http://schemas.openxmlformats.org/markup-compatibility/2006" xmlns:aink="http://schemas.microsoft.com/office/drawing/2016/ink" xmlns:am3d="http://schemas.microsoft.com/office/drawing/2017/model3d" xmlns:o="urn:schemas-microsoft-com:office:office" xmlns:r="http://schemas.openxmlformats.org/officeDocument/2006/relationships" xmlns:m="http://schemas.openxmlformats.org/officeDocument/2006/math" xmlns:v="urn:schemas-microsoft-com:vml" xmlns:wp14="http://schemas.microsoft.com/office/word/2010/wordprocessingDrawing" xmlns:wp="http://schemas.openxmlformats.org/drawingml/2006/wordprocessingDrawing" xmlns:w10="urn:schemas-microsoft-com:office:word" xmlns:w="http://schemas.openxmlformats.org/wordprocessingml/2006/main" xmlns:w14="http://schemas.microsoft.com/office/word/2010/wordml" xmlns:w15="http://schemas.microsoft.com/office/word/2012/wordml" xmlns:w16cex="http://schemas.microsoft.com/office/word/2018/wordml/cex" xmlns:w16cid="http://schemas.microsoft.com/office/word/2016/wordml/cid" xmlns:w16="http://schemas.microsoft.com/office/word/2018/wordml" xmlns:w16sdtdh="http://schemas.microsoft.com/office/word/2020/wordml/sdtdatahash" xmlns:w16se="http://schemas.microsoft.com/office/word/2015/wordml/symex" xmlns:wpg="http://schemas.microsoft.com/office/word/2010/wordprocessingGroup" xmlns:wpi="http://schemas.microsoft.com/office/word/2010/wordprocessingInk" xmlns:wne="http://schemas.microsoft.com/office/word/2006/wordml" xmlns:wps="http://schemas.microsoft.com/office/word/2010/wordprocessingShape" mc:Ignorable="w14 w15 w16se w16cid w16 w16cex w16sdtdh wp14">
   <w:endnote w:type="separator" w:id="-1">
     <w:p>
       <w:pPr>
@@ -506,7 +558,7 @@
 </file>
 
 <file path=word/footer1.xml><?xml version="1.0" encoding="utf-8"?>
-<w:ftr xmlns:wpc="http://schemas.microsoft.com/office/word/2010/wordprocessingCanvas" xmlns:cx="http://schemas.microsoft.com/office/drawing/2014/chartex" xmlns:cx1="http://schemas.microsoft.com/office/drawing/2015/9/8/chartex" xmlns:cx2="http://schemas.microsoft.com/office/drawing/2015/10/21/chartex" xmlns:cx3="http://schemas.microsoft.com/office/drawing/2016/5/9/chartex" xmlns:cx4="http://schemas.microsoft.com/office/drawing/2016/5/10/chartex" xmlns:cx5="http://schemas.microsoft.com/office/drawing/2016/5/11/chartex" xmlns:cx6="http://schemas.microsoft.com/office/drawing/2016/5/12/chartex" xmlns:cx7="http://schemas.microsoft.com/office/drawing/2016/5/13/chartex" xmlns:cx8="http://schemas.microsoft.com/office/drawing/2016/5/14/chartex" xmlns:mc="http://schemas.openxmlformats.org/markup-compatibility/2006" xmlns:aink="http://schemas.microsoft.com/office/drawing/2016/ink" xmlns:am3d="http://schemas.microsoft.com/office/drawing/2017/model3d" xmlns:o="urn:schemas-microsoft-com:office:office" xmlns:r="http://schemas.openxmlformats.org/officeDocument/2006/relationships" xmlns:m="http://schemas.openxmlformats.org/officeDocument/2006/math" xmlns:v="urn:schemas-microsoft-com:vml" xmlns:wp14="http://schemas.microsoft.com/office/word/2010/wordprocessingDrawing" xmlns:wp="http://schemas.openxmlformats.org/drawingml/2006/wordprocessingDrawing" xmlns:w10="urn:schemas-microsoft-com:office:word" xmlns:w="http://schemas.openxmlformats.org/wordprocessingml/2006/main" xmlns:w14="http://schemas.microsoft.com/office/word/2010/wordml" xmlns:w15="http://schemas.microsoft.com/office/word/2012/wordml" xmlns:w16cid="http://schemas.microsoft.com/office/word/2016/wordml/cid" xmlns:w16se="http://schemas.microsoft.com/office/word/2015/wordml/symex" xmlns:wpg="http://schemas.microsoft.com/office/word/2010/wordprocessingGroup" xmlns:wpi="http://schemas.microsoft.com/office/word/2010/wordprocessingInk" xmlns:wne="http://schemas.microsoft.com/office/word/2006/wordml" xmlns:wps="http://schemas.microsoft.com/office/word/2010/wordprocessingShape" mc:Ignorable="w14 w15 w16se w16cid wp14">
+<w:ftr xmlns:wpc="http://schemas.microsoft.com/office/word/2010/wordprocessingCanvas" xmlns:cx="http://schemas.microsoft.com/office/drawing/2014/chartex" xmlns:cx1="http://schemas.microsoft.com/office/drawing/2015/9/8/chartex" xmlns:cx2="http://schemas.microsoft.com/office/drawing/2015/10/21/chartex" xmlns:cx3="http://schemas.microsoft.com/office/drawing/2016/5/9/chartex" xmlns:cx4="http://schemas.microsoft.com/office/drawing/2016/5/10/chartex" xmlns:cx5="http://schemas.microsoft.com/office/drawing/2016/5/11/chartex" xmlns:cx6="http://schemas.microsoft.com/office/drawing/2016/5/12/chartex" xmlns:cx7="http://schemas.microsoft.com/office/drawing/2016/5/13/chartex" xmlns:cx8="http://schemas.microsoft.com/office/drawing/2016/5/14/chartex" xmlns:mc="http://schemas.openxmlformats.org/markup-compatibility/2006" xmlns:aink="http://schemas.microsoft.com/office/drawing/2016/ink" xmlns:am3d="http://schemas.microsoft.com/office/drawing/2017/model3d" xmlns:o="urn:schemas-microsoft-com:office:office" xmlns:r="http://schemas.openxmlformats.org/officeDocument/2006/relationships" xmlns:m="http://schemas.openxmlformats.org/officeDocument/2006/math" xmlns:v="urn:schemas-microsoft-com:vml" xmlns:wp14="http://schemas.microsoft.com/office/word/2010/wordprocessingDrawing" xmlns:wp="http://schemas.openxmlformats.org/drawingml/2006/wordprocessingDrawing" xmlns:w10="urn:schemas-microsoft-com:office:word" xmlns:w="http://schemas.openxmlformats.org/wordprocessingml/2006/main" xmlns:w14="http://schemas.microsoft.com/office/word/2010/wordml" xmlns:w15="http://schemas.microsoft.com/office/word/2012/wordml" xmlns:w16cex="http://schemas.microsoft.com/office/word/2018/wordml/cex" xmlns:w16cid="http://schemas.microsoft.com/office/word/2016/wordml/cid" xmlns:w16="http://schemas.microsoft.com/office/word/2018/wordml" xmlns:w16sdtdh="http://schemas.microsoft.com/office/word/2020/wordml/sdtdatahash" xmlns:w16se="http://schemas.microsoft.com/office/word/2015/wordml/symex" xmlns:wpg="http://schemas.microsoft.com/office/word/2010/wordprocessingGroup" xmlns:wpi="http://schemas.microsoft.com/office/word/2010/wordprocessingInk" xmlns:wne="http://schemas.microsoft.com/office/word/2006/wordml" xmlns:wps="http://schemas.microsoft.com/office/word/2010/wordprocessingShape" mc:Ignorable="w14 w15 w16se w16cid w16 w16cex w16sdtdh wp14">
   <w:p>
     <w:pPr>
       <w:pBdr>
@@ -530,10 +582,10 @@
 </file>
 
 <file path=word/footer2.xml><?xml version="1.0" encoding="utf-8"?>
-<w:ftr xmlns:wpc="http://schemas.microsoft.com/office/word/2010/wordprocessingCanvas" xmlns:cx="http://schemas.microsoft.com/office/drawing/2014/chartex" xmlns:cx1="http://schemas.microsoft.com/office/drawing/2015/9/8/chartex" xmlns:cx2="http://schemas.microsoft.com/office/drawing/2015/10/21/chartex" xmlns:cx3="http://schemas.microsoft.com/office/drawing/2016/5/9/chartex" xmlns:cx4="http://schemas.microsoft.com/office/drawing/2016/5/10/chartex" xmlns:cx5="http://schemas.microsoft.com/office/drawing/2016/5/11/chartex" xmlns:cx6="http://schemas.microsoft.com/office/drawing/2016/5/12/chartex" xmlns:cx7="http://schemas.microsoft.com/office/drawing/2016/5/13/chartex" xmlns:cx8="http://schemas.microsoft.com/office/drawing/2016/5/14/chartex" xmlns:mc="http://schemas.openxmlformats.org/markup-compatibility/2006" xmlns:aink="http://schemas.microsoft.com/office/drawing/2016/ink" xmlns:am3d="http://schemas.microsoft.com/office/drawing/2017/model3d" xmlns:o="urn:schemas-microsoft-com:office:office" xmlns:r="http://schemas.openxmlformats.org/officeDocument/2006/relationships" xmlns:m="http://schemas.openxmlformats.org/officeDocument/2006/math" xmlns:v="urn:schemas-microsoft-com:vml" xmlns:wp14="http://schemas.microsoft.com/office/word/2010/wordprocessingDrawing" xmlns:wp="http://schemas.openxmlformats.org/drawingml/2006/wordprocessingDrawing" xmlns:w10="urn:schemas-microsoft-com:office:word" xmlns:w="http://schemas.openxmlformats.org/wordprocessingml/2006/main" xmlns:w14="http://schemas.microsoft.com/office/word/2010/wordml" xmlns:w15="http://schemas.microsoft.com/office/word/2012/wordml" xmlns:w16cid="http://schemas.microsoft.com/office/word/2016/wordml/cid" xmlns:w16se="http://schemas.microsoft.com/office/word/2015/wordml/symex" xmlns:wpg="http://schemas.microsoft.com/office/word/2010/wordprocessingGroup" xmlns:wpi="http://schemas.microsoft.com/office/word/2010/wordprocessingInk" xmlns:wne="http://schemas.microsoft.com/office/word/2006/wordml" xmlns:wps="http://schemas.microsoft.com/office/word/2010/wordprocessingShape" mc:Ignorable="w14 w15 w16se w16cid wp14">
+<w:ftr xmlns:wpc="http://schemas.microsoft.com/office/word/2010/wordprocessingCanvas" xmlns:cx="http://schemas.microsoft.com/office/drawing/2014/chartex" xmlns:cx1="http://schemas.microsoft.com/office/drawing/2015/9/8/chartex" xmlns:cx2="http://schemas.microsoft.com/office/drawing/2015/10/21/chartex" xmlns:cx3="http://schemas.microsoft.com/office/drawing/2016/5/9/chartex" xmlns:cx4="http://schemas.microsoft.com/office/drawing/2016/5/10/chartex" xmlns:cx5="http://schemas.microsoft.com/office/drawing/2016/5/11/chartex" xmlns:cx6="http://schemas.microsoft.com/office/drawing/2016/5/12/chartex" xmlns:cx7="http://schemas.microsoft.com/office/drawing/2016/5/13/chartex" xmlns:cx8="http://schemas.microsoft.com/office/drawing/2016/5/14/chartex" xmlns:mc="http://schemas.openxmlformats.org/markup-compatibility/2006" xmlns:aink="http://schemas.microsoft.com/office/drawing/2016/ink" xmlns:am3d="http://schemas.microsoft.com/office/drawing/2017/model3d" xmlns:o="urn:schemas-microsoft-com:office:office" xmlns:r="http://schemas.openxmlformats.org/officeDocument/2006/relationships" xmlns:m="http://schemas.openxmlformats.org/officeDocument/2006/math" xmlns:v="urn:schemas-microsoft-com:vml" xmlns:wp14="http://schemas.microsoft.com/office/word/2010/wordprocessingDrawing" xmlns:wp="http://schemas.openxmlformats.org/drawingml/2006/wordprocessingDrawing" xmlns:w10="urn:schemas-microsoft-com:office:word" xmlns:w="http://schemas.openxmlformats.org/wordprocessingml/2006/main" xmlns:w14="http://schemas.microsoft.com/office/word/2010/wordml" xmlns:w15="http://schemas.microsoft.com/office/word/2012/wordml" xmlns:w16cex="http://schemas.microsoft.com/office/word/2018/wordml/cex" xmlns:w16cid="http://schemas.microsoft.com/office/word/2016/wordml/cid" xmlns:w16="http://schemas.microsoft.com/office/word/2018/wordml" xmlns:w16sdtdh="http://schemas.microsoft.com/office/word/2020/wordml/sdtdatahash" xmlns:w16se="http://schemas.microsoft.com/office/word/2015/wordml/symex" xmlns:wpg="http://schemas.microsoft.com/office/word/2010/wordprocessingGroup" xmlns:wpi="http://schemas.microsoft.com/office/word/2010/wordprocessingInk" xmlns:wne="http://schemas.microsoft.com/office/word/2006/wordml" xmlns:wps="http://schemas.microsoft.com/office/word/2010/wordprocessingShape" mc:Ignorable="w14 w15 w16se w16cid w16 w16cex w16sdtdh wp14">
   <w:p>
     <w:pPr>
-      <w:pStyle w:val="Rodap"/>
+      <w:pStyle w:val="Footer"/>
       <w:rPr>
         <w:sz w:val="10"/>
         <w:szCs w:val="10"/>
@@ -887,7 +939,6 @@
               <w:szCs w:val="20"/>
             </w:rPr>
           </w:pPr>
-          <w:bookmarkStart w:id="0" w:name="_GoBack"/>
           <w:r>
             <w:rPr>
               <w:rFonts w:ascii="Times New Roman" w:eastAsia="Cambria" w:hAnsi="Times New Roman" w:cs="Times New Roman"/>
@@ -1028,14 +1079,13 @@
             </w:rPr>
             <w:fldChar w:fldCharType="end"/>
           </w:r>
-          <w:bookmarkEnd w:id="0"/>
         </w:p>
       </w:tc>
     </w:tr>
   </w:tbl>
   <w:p>
     <w:pPr>
-      <w:pStyle w:val="Rodap"/>
+      <w:pStyle w:val="Footer"/>
       <w:rPr>
         <w:sz w:val="6"/>
         <w:szCs w:val="6"/>
@@ -1046,7 +1096,7 @@
 </file>
 
 <file path=word/footer3.xml><?xml version="1.0" encoding="utf-8"?>
-<w:ftr xmlns:wpc="http://schemas.microsoft.com/office/word/2010/wordprocessingCanvas" xmlns:cx="http://schemas.microsoft.com/office/drawing/2014/chartex" xmlns:cx1="http://schemas.microsoft.com/office/drawing/2015/9/8/chartex" xmlns:cx2="http://schemas.microsoft.com/office/drawing/2015/10/21/chartex" xmlns:cx3="http://schemas.microsoft.com/office/drawing/2016/5/9/chartex" xmlns:cx4="http://schemas.microsoft.com/office/drawing/2016/5/10/chartex" xmlns:cx5="http://schemas.microsoft.com/office/drawing/2016/5/11/chartex" xmlns:cx6="http://schemas.microsoft.com/office/drawing/2016/5/12/chartex" xmlns:cx7="http://schemas.microsoft.com/office/drawing/2016/5/13/chartex" xmlns:cx8="http://schemas.microsoft.com/office/drawing/2016/5/14/chartex" xmlns:mc="http://schemas.openxmlformats.org/markup-compatibility/2006" xmlns:aink="http://schemas.microsoft.com/office/drawing/2016/ink" xmlns:am3d="http://schemas.microsoft.com/office/drawing/2017/model3d" xmlns:o="urn:schemas-microsoft-com:office:office" xmlns:r="http://schemas.openxmlformats.org/officeDocument/2006/relationships" xmlns:m="http://schemas.openxmlformats.org/officeDocument/2006/math" xmlns:v="urn:schemas-microsoft-com:vml" xmlns:wp14="http://schemas.microsoft.com/office/word/2010/wordprocessingDrawing" xmlns:wp="http://schemas.openxmlformats.org/drawingml/2006/wordprocessingDrawing" xmlns:w10="urn:schemas-microsoft-com:office:word" xmlns:w="http://schemas.openxmlformats.org/wordprocessingml/2006/main" xmlns:w14="http://schemas.microsoft.com/office/word/2010/wordml" xmlns:w15="http://schemas.microsoft.com/office/word/2012/wordml" xmlns:w16cid="http://schemas.microsoft.com/office/word/2016/wordml/cid" xmlns:w16se="http://schemas.microsoft.com/office/word/2015/wordml/symex" xmlns:wpg="http://schemas.microsoft.com/office/word/2010/wordprocessingGroup" xmlns:wpi="http://schemas.microsoft.com/office/word/2010/wordprocessingInk" xmlns:wne="http://schemas.microsoft.com/office/word/2006/wordml" xmlns:wps="http://schemas.microsoft.com/office/word/2010/wordprocessingShape" mc:Ignorable="w14 w15 w16se w16cid wp14">
+<w:ftr xmlns:wpc="http://schemas.microsoft.com/office/word/2010/wordprocessingCanvas" xmlns:cx="http://schemas.microsoft.com/office/drawing/2014/chartex" xmlns:cx1="http://schemas.microsoft.com/office/drawing/2015/9/8/chartex" xmlns:cx2="http://schemas.microsoft.com/office/drawing/2015/10/21/chartex" xmlns:cx3="http://schemas.microsoft.com/office/drawing/2016/5/9/chartex" xmlns:cx4="http://schemas.microsoft.com/office/drawing/2016/5/10/chartex" xmlns:cx5="http://schemas.microsoft.com/office/drawing/2016/5/11/chartex" xmlns:cx6="http://schemas.microsoft.com/office/drawing/2016/5/12/chartex" xmlns:cx7="http://schemas.microsoft.com/office/drawing/2016/5/13/chartex" xmlns:cx8="http://schemas.microsoft.com/office/drawing/2016/5/14/chartex" xmlns:mc="http://schemas.openxmlformats.org/markup-compatibility/2006" xmlns:aink="http://schemas.microsoft.com/office/drawing/2016/ink" xmlns:am3d="http://schemas.microsoft.com/office/drawing/2017/model3d" xmlns:o="urn:schemas-microsoft-com:office:office" xmlns:r="http://schemas.openxmlformats.org/officeDocument/2006/relationships" xmlns:m="http://schemas.openxmlformats.org/officeDocument/2006/math" xmlns:v="urn:schemas-microsoft-com:vml" xmlns:wp14="http://schemas.microsoft.com/office/word/2010/wordprocessingDrawing" xmlns:wp="http://schemas.openxmlformats.org/drawingml/2006/wordprocessingDrawing" xmlns:w10="urn:schemas-microsoft-com:office:word" xmlns:w="http://schemas.openxmlformats.org/wordprocessingml/2006/main" xmlns:w14="http://schemas.microsoft.com/office/word/2010/wordml" xmlns:w15="http://schemas.microsoft.com/office/word/2012/wordml" xmlns:w16cex="http://schemas.microsoft.com/office/word/2018/wordml/cex" xmlns:w16cid="http://schemas.microsoft.com/office/word/2016/wordml/cid" xmlns:w16="http://schemas.microsoft.com/office/word/2018/wordml" xmlns:w16sdtdh="http://schemas.microsoft.com/office/word/2020/wordml/sdtdatahash" xmlns:w16se="http://schemas.microsoft.com/office/word/2015/wordml/symex" xmlns:wpg="http://schemas.microsoft.com/office/word/2010/wordprocessingGroup" xmlns:wpi="http://schemas.microsoft.com/office/word/2010/wordprocessingInk" xmlns:wne="http://schemas.microsoft.com/office/word/2006/wordml" xmlns:wps="http://schemas.microsoft.com/office/word/2010/wordprocessingShape" mc:Ignorable="w14 w15 w16se w16cid w16 w16cex w16sdtdh wp14">
   <w:p>
     <w:pPr>
       <w:pBdr>
@@ -1070,7 +1120,7 @@
 </file>
 
 <file path=word/footnotes.xml><?xml version="1.0" encoding="utf-8"?>
-<w:footnotes xmlns:wpc="http://schemas.microsoft.com/office/word/2010/wordprocessingCanvas" xmlns:cx="http://schemas.microsoft.com/office/drawing/2014/chartex" xmlns:cx1="http://schemas.microsoft.com/office/drawing/2015/9/8/chartex" xmlns:cx2="http://schemas.microsoft.com/office/drawing/2015/10/21/chartex" xmlns:cx3="http://schemas.microsoft.com/office/drawing/2016/5/9/chartex" xmlns:cx4="http://schemas.microsoft.com/office/drawing/2016/5/10/chartex" xmlns:cx5="http://schemas.microsoft.com/office/drawing/2016/5/11/chartex" xmlns:cx6="http://schemas.microsoft.com/office/drawing/2016/5/12/chartex" xmlns:cx7="http://schemas.microsoft.com/office/drawing/2016/5/13/chartex" xmlns:cx8="http://schemas.microsoft.com/office/drawing/2016/5/14/chartex" xmlns:mc="http://schemas.openxmlformats.org/markup-compatibility/2006" xmlns:aink="http://schemas.microsoft.com/office/drawing/2016/ink" xmlns:am3d="http://schemas.microsoft.com/office/drawing/2017/model3d" xmlns:o="urn:schemas-microsoft-com:office:office" xmlns:r="http://schemas.openxmlformats.org/officeDocument/2006/relationships" xmlns:m="http://schemas.openxmlformats.org/officeDocument/2006/math" xmlns:v="urn:schemas-microsoft-com:vml" xmlns:wp14="http://schemas.microsoft.com/office/word/2010/wordprocessingDrawing" xmlns:wp="http://schemas.openxmlformats.org/drawingml/2006/wordprocessingDrawing" xmlns:w10="urn:schemas-microsoft-com:office:word" xmlns:w="http://schemas.openxmlformats.org/wordprocessingml/2006/main" xmlns:w14="http://schemas.microsoft.com/office/word/2010/wordml" xmlns:w15="http://schemas.microsoft.com/office/word/2012/wordml" xmlns:w16cid="http://schemas.microsoft.com/office/word/2016/wordml/cid" xmlns:w16se="http://schemas.microsoft.com/office/word/2015/wordml/symex" xmlns:wpg="http://schemas.microsoft.com/office/word/2010/wordprocessingGroup" xmlns:wpi="http://schemas.microsoft.com/office/word/2010/wordprocessingInk" xmlns:wne="http://schemas.microsoft.com/office/word/2006/wordml" xmlns:wps="http://schemas.microsoft.com/office/word/2010/wordprocessingShape" mc:Ignorable="w14 w15 w16se w16cid wp14">
+<w:footnotes xmlns:wpc="http://schemas.microsoft.com/office/word/2010/wordprocessingCanvas" xmlns:cx="http://schemas.microsoft.com/office/drawing/2014/chartex" xmlns:cx1="http://schemas.microsoft.com/office/drawing/2015/9/8/chartex" xmlns:cx2="http://schemas.microsoft.com/office/drawing/2015/10/21/chartex" xmlns:cx3="http://schemas.microsoft.com/office/drawing/2016/5/9/chartex" xmlns:cx4="http://schemas.microsoft.com/office/drawing/2016/5/10/chartex" xmlns:cx5="http://schemas.microsoft.com/office/drawing/2016/5/11/chartex" xmlns:cx6="http://schemas.microsoft.com/office/drawing/2016/5/12/chartex" xmlns:cx7="http://schemas.microsoft.com/office/drawing/2016/5/13/chartex" xmlns:cx8="http://schemas.microsoft.com/office/drawing/2016/5/14/chartex" xmlns:mc="http://schemas.openxmlformats.org/markup-compatibility/2006" xmlns:aink="http://schemas.microsoft.com/office/drawing/2016/ink" xmlns:am3d="http://schemas.microsoft.com/office/drawing/2017/model3d" xmlns:o="urn:schemas-microsoft-com:office:office" xmlns:r="http://schemas.openxmlformats.org/officeDocument/2006/relationships" xmlns:m="http://schemas.openxmlformats.org/officeDocument/2006/math" xmlns:v="urn:schemas-microsoft-com:vml" xmlns:wp14="http://schemas.microsoft.com/office/word/2010/wordprocessingDrawing" xmlns:wp="http://schemas.openxmlformats.org/drawingml/2006/wordprocessingDrawing" xmlns:w10="urn:schemas-microsoft-com:office:word" xmlns:w="http://schemas.openxmlformats.org/wordprocessingml/2006/main" xmlns:w14="http://schemas.microsoft.com/office/word/2010/wordml" xmlns:w15="http://schemas.microsoft.com/office/word/2012/wordml" xmlns:w16cex="http://schemas.microsoft.com/office/word/2018/wordml/cex" xmlns:w16cid="http://schemas.microsoft.com/office/word/2016/wordml/cid" xmlns:w16="http://schemas.microsoft.com/office/word/2018/wordml" xmlns:w16sdtdh="http://schemas.microsoft.com/office/word/2020/wordml/sdtdatahash" xmlns:w16se="http://schemas.microsoft.com/office/word/2015/wordml/symex" xmlns:wpg="http://schemas.microsoft.com/office/word/2010/wordprocessingGroup" xmlns:wpi="http://schemas.microsoft.com/office/word/2010/wordprocessingInk" xmlns:wne="http://schemas.microsoft.com/office/word/2006/wordml" xmlns:wps="http://schemas.microsoft.com/office/word/2010/wordprocessingShape" mc:Ignorable="w14 w15 w16se w16cid w16 w16cex w16sdtdh wp14">
   <w:footnote w:type="separator" w:id="-1">
     <w:p>
       <w:pPr>
@@ -1095,7 +1145,7 @@
 </file>
 
 <file path=word/header1.xml><?xml version="1.0" encoding="utf-8"?>
-<w:hdr xmlns:wpc="http://schemas.microsoft.com/office/word/2010/wordprocessingCanvas" xmlns:cx="http://schemas.microsoft.com/office/drawing/2014/chartex" xmlns:cx1="http://schemas.microsoft.com/office/drawing/2015/9/8/chartex" xmlns:cx2="http://schemas.microsoft.com/office/drawing/2015/10/21/chartex" xmlns:cx3="http://schemas.microsoft.com/office/drawing/2016/5/9/chartex" xmlns:cx4="http://schemas.microsoft.com/office/drawing/2016/5/10/chartex" xmlns:cx5="http://schemas.microsoft.com/office/drawing/2016/5/11/chartex" xmlns:cx6="http://schemas.microsoft.com/office/drawing/2016/5/12/chartex" xmlns:cx7="http://schemas.microsoft.com/office/drawing/2016/5/13/chartex" xmlns:cx8="http://schemas.microsoft.com/office/drawing/2016/5/14/chartex" xmlns:mc="http://schemas.openxmlformats.org/markup-compatibility/2006" xmlns:aink="http://schemas.microsoft.com/office/drawing/2016/ink" xmlns:am3d="http://schemas.microsoft.com/office/drawing/2017/model3d" xmlns:o="urn:schemas-microsoft-com:office:office" xmlns:r="http://schemas.openxmlformats.org/officeDocument/2006/relationships" xmlns:m="http://schemas.openxmlformats.org/officeDocument/2006/math" xmlns:v="urn:schemas-microsoft-com:vml" xmlns:wp14="http://schemas.microsoft.com/office/word/2010/wordprocessingDrawing" xmlns:wp="http://schemas.openxmlformats.org/drawingml/2006/wordprocessingDrawing" xmlns:w10="urn:schemas-microsoft-com:office:word" xmlns:w="http://schemas.openxmlformats.org/wordprocessingml/2006/main" xmlns:w14="http://schemas.microsoft.com/office/word/2010/wordml" xmlns:w15="http://schemas.microsoft.com/office/word/2012/wordml" xmlns:w16cid="http://schemas.microsoft.com/office/word/2016/wordml/cid" xmlns:w16se="http://schemas.microsoft.com/office/word/2015/wordml/symex" xmlns:wpg="http://schemas.microsoft.com/office/word/2010/wordprocessingGroup" xmlns:wpi="http://schemas.microsoft.com/office/word/2010/wordprocessingInk" xmlns:wne="http://schemas.microsoft.com/office/word/2006/wordml" xmlns:wps="http://schemas.microsoft.com/office/word/2010/wordprocessingShape" mc:Ignorable="w14 w15 w16se w16cid wp14">
+<w:hdr xmlns:wpc="http://schemas.microsoft.com/office/word/2010/wordprocessingCanvas" xmlns:cx="http://schemas.microsoft.com/office/drawing/2014/chartex" xmlns:cx1="http://schemas.microsoft.com/office/drawing/2015/9/8/chartex" xmlns:cx2="http://schemas.microsoft.com/office/drawing/2015/10/21/chartex" xmlns:cx3="http://schemas.microsoft.com/office/drawing/2016/5/9/chartex" xmlns:cx4="http://schemas.microsoft.com/office/drawing/2016/5/10/chartex" xmlns:cx5="http://schemas.microsoft.com/office/drawing/2016/5/11/chartex" xmlns:cx6="http://schemas.microsoft.com/office/drawing/2016/5/12/chartex" xmlns:cx7="http://schemas.microsoft.com/office/drawing/2016/5/13/chartex" xmlns:cx8="http://schemas.microsoft.com/office/drawing/2016/5/14/chartex" xmlns:mc="http://schemas.openxmlformats.org/markup-compatibility/2006" xmlns:aink="http://schemas.microsoft.com/office/drawing/2016/ink" xmlns:am3d="http://schemas.microsoft.com/office/drawing/2017/model3d" xmlns:o="urn:schemas-microsoft-com:office:office" xmlns:r="http://schemas.openxmlformats.org/officeDocument/2006/relationships" xmlns:m="http://schemas.openxmlformats.org/officeDocument/2006/math" xmlns:v="urn:schemas-microsoft-com:vml" xmlns:wp14="http://schemas.microsoft.com/office/word/2010/wordprocessingDrawing" xmlns:wp="http://schemas.openxmlformats.org/drawingml/2006/wordprocessingDrawing" xmlns:w10="urn:schemas-microsoft-com:office:word" xmlns:w="http://schemas.openxmlformats.org/wordprocessingml/2006/main" xmlns:w14="http://schemas.microsoft.com/office/word/2010/wordml" xmlns:w15="http://schemas.microsoft.com/office/word/2012/wordml" xmlns:w16cex="http://schemas.microsoft.com/office/word/2018/wordml/cex" xmlns:w16cid="http://schemas.microsoft.com/office/word/2016/wordml/cid" xmlns:w16="http://schemas.microsoft.com/office/word/2018/wordml" xmlns:w16sdtdh="http://schemas.microsoft.com/office/word/2020/wordml/sdtdatahash" xmlns:w16se="http://schemas.microsoft.com/office/word/2015/wordml/symex" xmlns:wpg="http://schemas.microsoft.com/office/word/2010/wordprocessingGroup" xmlns:wpi="http://schemas.microsoft.com/office/word/2010/wordprocessingInk" xmlns:wne="http://schemas.microsoft.com/office/word/2006/wordml" xmlns:wps="http://schemas.microsoft.com/office/word/2010/wordprocessingShape" mc:Ignorable="w14 w15 w16se w16cid w16 w16cex w16sdtdh wp14">
   <w:p>
     <w:pPr>
       <w:pBdr>
@@ -1119,10 +1169,10 @@
 </file>
 
 <file path=word/header2.xml><?xml version="1.0" encoding="utf-8"?>
-<w:hdr xmlns:wpc="http://schemas.microsoft.com/office/word/2010/wordprocessingCanvas" xmlns:cx="http://schemas.microsoft.com/office/drawing/2014/chartex" xmlns:cx1="http://schemas.microsoft.com/office/drawing/2015/9/8/chartex" xmlns:cx2="http://schemas.microsoft.com/office/drawing/2015/10/21/chartex" xmlns:cx3="http://schemas.microsoft.com/office/drawing/2016/5/9/chartex" xmlns:cx4="http://schemas.microsoft.com/office/drawing/2016/5/10/chartex" xmlns:cx5="http://schemas.microsoft.com/office/drawing/2016/5/11/chartex" xmlns:cx6="http://schemas.microsoft.com/office/drawing/2016/5/12/chartex" xmlns:cx7="http://schemas.microsoft.com/office/drawing/2016/5/13/chartex" xmlns:cx8="http://schemas.microsoft.com/office/drawing/2016/5/14/chartex" xmlns:mc="http://schemas.openxmlformats.org/markup-compatibility/2006" xmlns:aink="http://schemas.microsoft.com/office/drawing/2016/ink" xmlns:am3d="http://schemas.microsoft.com/office/drawing/2017/model3d" xmlns:o="urn:schemas-microsoft-com:office:office" xmlns:r="http://schemas.openxmlformats.org/officeDocument/2006/relationships" xmlns:m="http://schemas.openxmlformats.org/officeDocument/2006/math" xmlns:v="urn:schemas-microsoft-com:vml" xmlns:wp14="http://schemas.microsoft.com/office/word/2010/wordprocessingDrawing" xmlns:wp="http://schemas.openxmlformats.org/drawingml/2006/wordprocessingDrawing" xmlns:w10="urn:schemas-microsoft-com:office:word" xmlns:w="http://schemas.openxmlformats.org/wordprocessingml/2006/main" xmlns:w14="http://schemas.microsoft.com/office/word/2010/wordml" xmlns:w15="http://schemas.microsoft.com/office/word/2012/wordml" xmlns:w16cid="http://schemas.microsoft.com/office/word/2016/wordml/cid" xmlns:w16se="http://schemas.microsoft.com/office/word/2015/wordml/symex" xmlns:wpg="http://schemas.microsoft.com/office/word/2010/wordprocessingGroup" xmlns:wpi="http://schemas.microsoft.com/office/word/2010/wordprocessingInk" xmlns:wne="http://schemas.microsoft.com/office/word/2006/wordml" xmlns:wps="http://schemas.microsoft.com/office/word/2010/wordprocessingShape" mc:Ignorable="w14 w15 w16se w16cid wp14">
+<w:hdr xmlns:wpc="http://schemas.microsoft.com/office/word/2010/wordprocessingCanvas" xmlns:cx="http://schemas.microsoft.com/office/drawing/2014/chartex" xmlns:cx1="http://schemas.microsoft.com/office/drawing/2015/9/8/chartex" xmlns:cx2="http://schemas.microsoft.com/office/drawing/2015/10/21/chartex" xmlns:cx3="http://schemas.microsoft.com/office/drawing/2016/5/9/chartex" xmlns:cx4="http://schemas.microsoft.com/office/drawing/2016/5/10/chartex" xmlns:cx5="http://schemas.microsoft.com/office/drawing/2016/5/11/chartex" xmlns:cx6="http://schemas.microsoft.com/office/drawing/2016/5/12/chartex" xmlns:cx7="http://schemas.microsoft.com/office/drawing/2016/5/13/chartex" xmlns:cx8="http://schemas.microsoft.com/office/drawing/2016/5/14/chartex" xmlns:mc="http://schemas.openxmlformats.org/markup-compatibility/2006" xmlns:aink="http://schemas.microsoft.com/office/drawing/2016/ink" xmlns:am3d="http://schemas.microsoft.com/office/drawing/2017/model3d" xmlns:o="urn:schemas-microsoft-com:office:office" xmlns:r="http://schemas.openxmlformats.org/officeDocument/2006/relationships" xmlns:m="http://schemas.openxmlformats.org/officeDocument/2006/math" xmlns:v="urn:schemas-microsoft-com:vml" xmlns:wp14="http://schemas.microsoft.com/office/word/2010/wordprocessingDrawing" xmlns:wp="http://schemas.openxmlformats.org/drawingml/2006/wordprocessingDrawing" xmlns:w10="urn:schemas-microsoft-com:office:word" xmlns:w="http://schemas.openxmlformats.org/wordprocessingml/2006/main" xmlns:w14="http://schemas.microsoft.com/office/word/2010/wordml" xmlns:w15="http://schemas.microsoft.com/office/word/2012/wordml" xmlns:w16cex="http://schemas.microsoft.com/office/word/2018/wordml/cex" xmlns:w16cid="http://schemas.microsoft.com/office/word/2016/wordml/cid" xmlns:w16="http://schemas.microsoft.com/office/word/2018/wordml" xmlns:w16sdtdh="http://schemas.microsoft.com/office/word/2020/wordml/sdtdatahash" xmlns:w16se="http://schemas.microsoft.com/office/word/2015/wordml/symex" xmlns:wpg="http://schemas.microsoft.com/office/word/2010/wordprocessingGroup" xmlns:wpi="http://schemas.microsoft.com/office/word/2010/wordprocessingInk" xmlns:wne="http://schemas.microsoft.com/office/word/2006/wordml" xmlns:wps="http://schemas.microsoft.com/office/word/2010/wordprocessingShape" mc:Ignorable="w14 w15 w16se w16cid w16 w16cex w16sdtdh wp14">
   <w:p>
     <w:pPr>
-      <w:pStyle w:val="Cabealho"/>
+      <w:pStyle w:val="Header"/>
       <w:rPr>
         <w:sz w:val="12"/>
         <w:szCs w:val="12"/>
@@ -1131,7 +1181,7 @@
   </w:p>
   <w:p>
     <w:pPr>
-      <w:pStyle w:val="Cabealho"/>
+      <w:pStyle w:val="Header"/>
       <w:jc w:val="center"/>
       <w:rPr>
         <w:sz w:val="12"/>
@@ -1189,7 +1239,7 @@
   </w:p>
   <w:p>
     <w:pPr>
-      <w:pStyle w:val="Cabealho"/>
+      <w:pStyle w:val="Header"/>
       <w:jc w:val="center"/>
       <w:rPr>
         <w:b/>
@@ -1222,7 +1272,7 @@
   </w:p>
   <w:p>
     <w:pPr>
-      <w:pStyle w:val="Cabealho"/>
+      <w:pStyle w:val="Header"/>
       <w:rPr>
         <w:sz w:val="12"/>
         <w:szCs w:val="12"/>
@@ -1233,7 +1283,7 @@
 </file>
 
 <file path=word/header3.xml><?xml version="1.0" encoding="utf-8"?>
-<w:hdr xmlns:wpc="http://schemas.microsoft.com/office/word/2010/wordprocessingCanvas" xmlns:cx="http://schemas.microsoft.com/office/drawing/2014/chartex" xmlns:cx1="http://schemas.microsoft.com/office/drawing/2015/9/8/chartex" xmlns:cx2="http://schemas.microsoft.com/office/drawing/2015/10/21/chartex" xmlns:cx3="http://schemas.microsoft.com/office/drawing/2016/5/9/chartex" xmlns:cx4="http://schemas.microsoft.com/office/drawing/2016/5/10/chartex" xmlns:cx5="http://schemas.microsoft.com/office/drawing/2016/5/11/chartex" xmlns:cx6="http://schemas.microsoft.com/office/drawing/2016/5/12/chartex" xmlns:cx7="http://schemas.microsoft.com/office/drawing/2016/5/13/chartex" xmlns:cx8="http://schemas.microsoft.com/office/drawing/2016/5/14/chartex" xmlns:mc="http://schemas.openxmlformats.org/markup-compatibility/2006" xmlns:aink="http://schemas.microsoft.com/office/drawing/2016/ink" xmlns:am3d="http://schemas.microsoft.com/office/drawing/2017/model3d" xmlns:o="urn:schemas-microsoft-com:office:office" xmlns:r="http://schemas.openxmlformats.org/officeDocument/2006/relationships" xmlns:m="http://schemas.openxmlformats.org/officeDocument/2006/math" xmlns:v="urn:schemas-microsoft-com:vml" xmlns:wp14="http://schemas.microsoft.com/office/word/2010/wordprocessingDrawing" xmlns:wp="http://schemas.openxmlformats.org/drawingml/2006/wordprocessingDrawing" xmlns:w10="urn:schemas-microsoft-com:office:word" xmlns:w="http://schemas.openxmlformats.org/wordprocessingml/2006/main" xmlns:w14="http://schemas.microsoft.com/office/word/2010/wordml" xmlns:w15="http://schemas.microsoft.com/office/word/2012/wordml" xmlns:w16cid="http://schemas.microsoft.com/office/word/2016/wordml/cid" xmlns:w16se="http://schemas.microsoft.com/office/word/2015/wordml/symex" xmlns:wpg="http://schemas.microsoft.com/office/word/2010/wordprocessingGroup" xmlns:wpi="http://schemas.microsoft.com/office/word/2010/wordprocessingInk" xmlns:wne="http://schemas.microsoft.com/office/word/2006/wordml" xmlns:wps="http://schemas.microsoft.com/office/word/2010/wordprocessingShape" mc:Ignorable="w14 w15 w16se w16cid wp14">
+<w:hdr xmlns:wpc="http://schemas.microsoft.com/office/word/2010/wordprocessingCanvas" xmlns:cx="http://schemas.microsoft.com/office/drawing/2014/chartex" xmlns:cx1="http://schemas.microsoft.com/office/drawing/2015/9/8/chartex" xmlns:cx2="http://schemas.microsoft.com/office/drawing/2015/10/21/chartex" xmlns:cx3="http://schemas.microsoft.com/office/drawing/2016/5/9/chartex" xmlns:cx4="http://schemas.microsoft.com/office/drawing/2016/5/10/chartex" xmlns:cx5="http://schemas.microsoft.com/office/drawing/2016/5/11/chartex" xmlns:cx6="http://schemas.microsoft.com/office/drawing/2016/5/12/chartex" xmlns:cx7="http://schemas.microsoft.com/office/drawing/2016/5/13/chartex" xmlns:cx8="http://schemas.microsoft.com/office/drawing/2016/5/14/chartex" xmlns:mc="http://schemas.openxmlformats.org/markup-compatibility/2006" xmlns:aink="http://schemas.microsoft.com/office/drawing/2016/ink" xmlns:am3d="http://schemas.microsoft.com/office/drawing/2017/model3d" xmlns:o="urn:schemas-microsoft-com:office:office" xmlns:r="http://schemas.openxmlformats.org/officeDocument/2006/relationships" xmlns:m="http://schemas.openxmlformats.org/officeDocument/2006/math" xmlns:v="urn:schemas-microsoft-com:vml" xmlns:wp14="http://schemas.microsoft.com/office/word/2010/wordprocessingDrawing" xmlns:wp="http://schemas.openxmlformats.org/drawingml/2006/wordprocessingDrawing" xmlns:w10="urn:schemas-microsoft-com:office:word" xmlns:w="http://schemas.openxmlformats.org/wordprocessingml/2006/main" xmlns:w14="http://schemas.microsoft.com/office/word/2010/wordml" xmlns:w15="http://schemas.microsoft.com/office/word/2012/wordml" xmlns:w16cex="http://schemas.microsoft.com/office/word/2018/wordml/cex" xmlns:w16cid="http://schemas.microsoft.com/office/word/2016/wordml/cid" xmlns:w16="http://schemas.microsoft.com/office/word/2018/wordml" xmlns:w16sdtdh="http://schemas.microsoft.com/office/word/2020/wordml/sdtdatahash" xmlns:w16se="http://schemas.microsoft.com/office/word/2015/wordml/symex" xmlns:wpg="http://schemas.microsoft.com/office/word/2010/wordprocessingGroup" xmlns:wpi="http://schemas.microsoft.com/office/word/2010/wordprocessingInk" xmlns:wne="http://schemas.microsoft.com/office/word/2006/wordml" xmlns:wps="http://schemas.microsoft.com/office/word/2010/wordprocessingShape" mc:Ignorable="w14 w15 w16se w16cid w16 w16cex w16sdtdh wp14">
   <w:p>
     <w:pPr>
       <w:pBdr>
@@ -1257,7 +1307,7 @@
 </file>
 
 <file path=word/styles.xml><?xml version="1.0" encoding="utf-8"?>
-<w:styles xmlns:mc="http://schemas.openxmlformats.org/markup-compatibility/2006" xmlns:r="http://schemas.openxmlformats.org/officeDocument/2006/relationships" xmlns:w="http://schemas.openxmlformats.org/wordprocessingml/2006/main" xmlns:w14="http://schemas.microsoft.com/office/word/2010/wordml" xmlns:w15="http://schemas.microsoft.com/office/word/2012/wordml" xmlns:w16cid="http://schemas.microsoft.com/office/word/2016/wordml/cid" xmlns:w16se="http://schemas.microsoft.com/office/word/2015/wordml/symex" mc:Ignorable="w14 w15 w16se w16cid">
+<w:styles xmlns:mc="http://schemas.openxmlformats.org/markup-compatibility/2006" xmlns:r="http://schemas.openxmlformats.org/officeDocument/2006/relationships" xmlns:w="http://schemas.openxmlformats.org/wordprocessingml/2006/main" xmlns:w14="http://schemas.microsoft.com/office/word/2010/wordml" xmlns:w15="http://schemas.microsoft.com/office/word/2012/wordml" xmlns:w16cex="http://schemas.microsoft.com/office/word/2018/wordml/cex" xmlns:w16cid="http://schemas.microsoft.com/office/word/2016/wordml/cid" xmlns:w16="http://schemas.microsoft.com/office/word/2018/wordml" xmlns:w16sdtdh="http://schemas.microsoft.com/office/word/2020/wordml/sdtdatahash" xmlns:w16se="http://schemas.microsoft.com/office/word/2015/wordml/symex" mc:Ignorable="w14 w15 w16se w16cid w16 w16cex w16sdtdh">
   <w:docDefaults>
     <w:rPrDefault>
       <w:rPr>
@@ -1655,7 +1705,7 @@
     <w:name w:val="Normal"/>
     <w:qFormat/>
   </w:style>
-  <w:style w:type="paragraph" w:styleId="Ttulo1">
+  <w:style w:type="paragraph" w:styleId="Heading1">
     <w:name w:val="heading 1"/>
     <w:basedOn w:val="Normal"/>
     <w:next w:val="Normal"/>
@@ -1673,7 +1723,7 @@
       <w:szCs w:val="48"/>
     </w:rPr>
   </w:style>
-  <w:style w:type="paragraph" w:styleId="Ttulo2">
+  <w:style w:type="paragraph" w:styleId="Heading2">
     <w:name w:val="heading 2"/>
     <w:basedOn w:val="Normal"/>
     <w:next w:val="Normal"/>
@@ -1693,7 +1743,7 @@
       <w:szCs w:val="36"/>
     </w:rPr>
   </w:style>
-  <w:style w:type="paragraph" w:styleId="Ttulo3">
+  <w:style w:type="paragraph" w:styleId="Heading3">
     <w:name w:val="heading 3"/>
     <w:basedOn w:val="Normal"/>
     <w:next w:val="Normal"/>
@@ -1712,7 +1762,7 @@
       <w:szCs w:val="27"/>
     </w:rPr>
   </w:style>
-  <w:style w:type="paragraph" w:styleId="Ttulo4">
+  <w:style w:type="paragraph" w:styleId="Heading4">
     <w:name w:val="heading 4"/>
     <w:basedOn w:val="Normal"/>
     <w:next w:val="Normal"/>
@@ -1732,7 +1782,7 @@
       <w:szCs w:val="24"/>
     </w:rPr>
   </w:style>
-  <w:style w:type="paragraph" w:styleId="Ttulo5">
+  <w:style w:type="paragraph" w:styleId="Heading5">
     <w:name w:val="heading 5"/>
     <w:basedOn w:val="Normal"/>
     <w:next w:val="Normal"/>
@@ -1750,7 +1800,7 @@
       <w:b/>
     </w:rPr>
   </w:style>
-  <w:style w:type="paragraph" w:styleId="Ttulo6">
+  <w:style w:type="paragraph" w:styleId="Heading6">
     <w:name w:val="heading 6"/>
     <w:basedOn w:val="Normal"/>
     <w:next w:val="Normal"/>
@@ -1770,13 +1820,13 @@
       <w:szCs w:val="20"/>
     </w:rPr>
   </w:style>
-  <w:style w:type="character" w:default="1" w:styleId="Fontepargpadro">
+  <w:style w:type="character" w:default="1" w:styleId="DefaultParagraphFont">
     <w:name w:val="Default Paragraph Font"/>
     <w:uiPriority w:val="1"/>
     <w:semiHidden/>
     <w:unhideWhenUsed/>
   </w:style>
-  <w:style w:type="table" w:default="1" w:styleId="Tabelanormal">
+  <w:style w:type="table" w:default="1" w:styleId="TableNormal">
     <w:name w:val="Normal Table"/>
     <w:uiPriority w:val="99"/>
     <w:semiHidden/>
@@ -1791,14 +1841,14 @@
       </w:tblCellMar>
     </w:tblPr>
   </w:style>
-  <w:style w:type="numbering" w:default="1" w:styleId="Semlista">
+  <w:style w:type="numbering" w:default="1" w:styleId="NoList">
     <w:name w:val="No List"/>
     <w:uiPriority w:val="99"/>
     <w:semiHidden/>
     <w:unhideWhenUsed/>
   </w:style>
-  <w:style w:type="table" w:customStyle="1" w:styleId="TableNormal">
-    <w:name w:val="Table Normal"/>
+  <w:style w:type="table" w:customStyle="1" w:styleId="TableNormal1">
+    <w:name w:val="Table Normal1"/>
     <w:tblPr>
       <w:tblCellMar>
         <w:top w:w="0" w:type="dxa"/>
@@ -1808,7 +1858,7 @@
       </w:tblCellMar>
     </w:tblPr>
   </w:style>
-  <w:style w:type="paragraph" w:styleId="Ttulo">
+  <w:style w:type="paragraph" w:styleId="Title">
     <w:name w:val="Title"/>
     <w:basedOn w:val="Normal"/>
     <w:next w:val="Normal"/>
@@ -1825,7 +1875,7 @@
       <w:szCs w:val="72"/>
     </w:rPr>
   </w:style>
-  <w:style w:type="paragraph" w:styleId="Subttulo">
+  <w:style w:type="paragraph" w:styleId="Subtitle">
     <w:name w:val="Subtitle"/>
     <w:basedOn w:val="Normal"/>
     <w:next w:val="Normal"/>
@@ -1845,7 +1895,7 @@
     </w:rPr>
   </w:style>
   <w:style w:type="table" w:customStyle="1" w:styleId="a">
-    <w:basedOn w:val="TableNormal"/>
+    <w:basedOn w:val="TableNormal1"/>
     <w:pPr>
       <w:spacing w:after="0" w:line="240" w:lineRule="auto"/>
     </w:pPr>
@@ -1858,10 +1908,10 @@
       </w:tblCellMar>
     </w:tblPr>
   </w:style>
-  <w:style w:type="paragraph" w:styleId="Rodap">
+  <w:style w:type="paragraph" w:styleId="Footer">
     <w:name w:val="footer"/>
     <w:basedOn w:val="Normal"/>
-    <w:link w:val="RodapChar"/>
+    <w:link w:val="FooterChar"/>
     <w:uiPriority w:val="99"/>
     <w:semiHidden/>
     <w:unhideWhenUsed/>
@@ -1874,18 +1924,18 @@
       <w:spacing w:after="0" w:line="240" w:lineRule="auto"/>
     </w:pPr>
   </w:style>
-  <w:style w:type="character" w:customStyle="1" w:styleId="RodapChar">
-    <w:name w:val="Rodapé Char"/>
-    <w:basedOn w:val="Fontepargpadro"/>
-    <w:link w:val="Rodap"/>
+  <w:style w:type="character" w:customStyle="1" w:styleId="FooterChar">
+    <w:name w:val="Footer Char"/>
+    <w:basedOn w:val="DefaultParagraphFont"/>
+    <w:link w:val="Footer"/>
     <w:uiPriority w:val="99"/>
     <w:semiHidden/>
     <w:rsid w:val="00C13A5B"/>
   </w:style>
-  <w:style w:type="paragraph" w:styleId="Cabealho">
+  <w:style w:type="paragraph" w:styleId="Header">
     <w:name w:val="header"/>
     <w:basedOn w:val="Normal"/>
-    <w:link w:val="CabealhoChar"/>
+    <w:link w:val="HeaderChar"/>
     <w:uiPriority w:val="99"/>
     <w:unhideWhenUsed/>
     <w:rsid w:val="00C13A5B"/>
@@ -1897,10 +1947,10 @@
       <w:spacing w:after="0" w:line="240" w:lineRule="auto"/>
     </w:pPr>
   </w:style>
-  <w:style w:type="character" w:customStyle="1" w:styleId="CabealhoChar">
-    <w:name w:val="Cabeçalho Char"/>
-    <w:basedOn w:val="Fontepargpadro"/>
-    <w:link w:val="Cabealho"/>
+  <w:style w:type="character" w:customStyle="1" w:styleId="HeaderChar">
+    <w:name w:val="Header Char"/>
+    <w:basedOn w:val="DefaultParagraphFont"/>
+    <w:link w:val="Header"/>
     <w:uiPriority w:val="99"/>
     <w:rsid w:val="00C13A5B"/>
   </w:style>

</xml_diff>

<commit_message>
correcao dos erros apontados no issue 38
</commit_message>
<xml_diff>
--- a/docassemble/docsdaj/data/templates/declaracao-de-comparecimento.docx
+++ b/docassemble/docsdaj/data/templates/declaracao-de-comparecimento.docx
@@ -403,7 +403,16 @@
           <w:sz w:val="24"/>
           <w:szCs w:val="24"/>
         </w:rPr>
-        <w:t>{{ estado</w:t>
+        <w:t xml:space="preserve">{{ </w:t>
+      </w:r>
+      <w:proofErr w:type="spellStart"/>
+      <w:r>
+        <w:rPr>
+          <w:rFonts w:ascii="Times New Roman" w:eastAsia="Times New Roman" w:hAnsi="Times New Roman" w:cs="Times New Roman"/>
+          <w:sz w:val="24"/>
+          <w:szCs w:val="24"/>
+        </w:rPr>
+        <w:t>uf</w:t>
       </w:r>
       <w:proofErr w:type="gramEnd"/>
       <w:r>
@@ -412,7 +421,24 @@
           <w:sz w:val="24"/>
           <w:szCs w:val="24"/>
         </w:rPr>
-        <w:t xml:space="preserve"> }}</w:t>
+        <w:t>_oab</w:t>
+      </w:r>
+      <w:proofErr w:type="spellEnd"/>
+      <w:r>
+        <w:rPr>
+          <w:rFonts w:ascii="Times New Roman" w:eastAsia="Times New Roman" w:hAnsi="Times New Roman" w:cs="Times New Roman"/>
+          <w:sz w:val="24"/>
+          <w:szCs w:val="24"/>
+        </w:rPr>
+        <w:t xml:space="preserve"> </w:t>
+      </w:r>
+      <w:r>
+        <w:rPr>
+          <w:rFonts w:ascii="Times New Roman" w:eastAsia="Times New Roman" w:hAnsi="Times New Roman" w:cs="Times New Roman"/>
+          <w:sz w:val="24"/>
+          <w:szCs w:val="24"/>
+        </w:rPr>
+        <w:t>}}</w:t>
       </w:r>
       <w:r>
         <w:rPr>

</xml_diff>

<commit_message>
correcao dos erros apontados pelo bruno #38
</commit_message>
<xml_diff>
--- a/docassemble/docsdaj/data/templates/declaracao-de-comparecimento.docx
+++ b/docassemble/docsdaj/data/templates/declaracao-de-comparecimento.docx
@@ -190,7 +190,33 @@
           <w:sz w:val="24"/>
           <w:szCs w:val="24"/>
         </w:rPr>
-        <w:t xml:space="preserve">)  }}  horas do dia {{ data }}. </w:t>
+        <w:t xml:space="preserve">)  }}  horas do dia {{ </w:t>
+      </w:r>
+      <w:proofErr w:type="spellStart"/>
+      <w:r>
+        <w:rPr>
+          <w:rFonts w:ascii="Times New Roman" w:eastAsia="Times New Roman" w:hAnsi="Times New Roman" w:cs="Times New Roman"/>
+          <w:sz w:val="24"/>
+          <w:szCs w:val="24"/>
+        </w:rPr>
+        <w:t>data</w:t>
+      </w:r>
+      <w:r>
+        <w:rPr>
+          <w:rFonts w:ascii="Times New Roman" w:eastAsia="Times New Roman" w:hAnsi="Times New Roman" w:cs="Times New Roman"/>
+          <w:sz w:val="24"/>
+          <w:szCs w:val="24"/>
+        </w:rPr>
+        <w:t>_comparecimento</w:t>
+      </w:r>
+      <w:proofErr w:type="spellEnd"/>
+      <w:r>
+        <w:rPr>
+          <w:rFonts w:ascii="Times New Roman" w:eastAsia="Times New Roman" w:hAnsi="Times New Roman" w:cs="Times New Roman"/>
+          <w:sz w:val="24"/>
+          <w:szCs w:val="24"/>
+        </w:rPr>
+        <w:t xml:space="preserve"> }}. </w:t>
       </w:r>
     </w:p>
     <w:p>

</xml_diff>

<commit_message>
#38 correcao de detalhes
</commit_message>
<xml_diff>
--- a/docassemble/docsdaj/data/templates/declaracao-de-comparecimento.docx
+++ b/docassemble/docsdaj/data/templates/declaracao-de-comparecimento.docx
@@ -64,142 +64,7 @@
           <w:sz w:val="24"/>
           <w:szCs w:val="24"/>
         </w:rPr>
-        <w:t xml:space="preserve">Declaro, para fins de comprovação de comparecimento, que </w:t>
-      </w:r>
-      <w:proofErr w:type="gramStart"/>
-      <w:r>
-        <w:rPr>
-          <w:rFonts w:ascii="Times New Roman" w:eastAsia="Times New Roman" w:hAnsi="Times New Roman" w:cs="Times New Roman"/>
-          <w:sz w:val="24"/>
-          <w:szCs w:val="24"/>
-        </w:rPr>
-        <w:t xml:space="preserve">{{ </w:t>
-      </w:r>
-      <w:proofErr w:type="spellStart"/>
-      <w:r>
-        <w:rPr>
-          <w:rFonts w:ascii="Times New Roman" w:eastAsia="Times New Roman" w:hAnsi="Times New Roman" w:cs="Times New Roman"/>
-          <w:sz w:val="24"/>
-          <w:szCs w:val="24"/>
-        </w:rPr>
-        <w:t>nome</w:t>
-      </w:r>
-      <w:proofErr w:type="gramEnd"/>
-      <w:r>
-        <w:rPr>
-          <w:rFonts w:ascii="Times New Roman" w:eastAsia="Times New Roman" w:hAnsi="Times New Roman" w:cs="Times New Roman"/>
-          <w:sz w:val="24"/>
-          <w:szCs w:val="24"/>
-        </w:rPr>
-        <w:t>_assistido</w:t>
-      </w:r>
-      <w:proofErr w:type="spellEnd"/>
-      <w:r>
-        <w:rPr>
-          <w:rFonts w:ascii="Times New Roman" w:eastAsia="Times New Roman" w:hAnsi="Times New Roman" w:cs="Times New Roman"/>
-          <w:sz w:val="24"/>
-          <w:szCs w:val="24"/>
-        </w:rPr>
-        <w:t xml:space="preserve"> }}, CPF nº {{ </w:t>
-      </w:r>
-      <w:proofErr w:type="spellStart"/>
-      <w:r>
-        <w:rPr>
-          <w:rFonts w:ascii="Times New Roman" w:eastAsia="Times New Roman" w:hAnsi="Times New Roman" w:cs="Times New Roman"/>
-          <w:sz w:val="24"/>
-          <w:szCs w:val="24"/>
-        </w:rPr>
-        <w:t>num_cpf</w:t>
-      </w:r>
-      <w:proofErr w:type="spellEnd"/>
-      <w:r>
-        <w:rPr>
-          <w:rFonts w:ascii="Times New Roman" w:eastAsia="Times New Roman" w:hAnsi="Times New Roman" w:cs="Times New Roman"/>
-          <w:sz w:val="24"/>
-          <w:szCs w:val="24"/>
-        </w:rPr>
-        <w:t xml:space="preserve"> }}, esteve presente junto à Divisão de Assistência Judiciária Prof. Paulo Edson de Souza - UFMG durante o período das {{ </w:t>
-      </w:r>
-      <w:proofErr w:type="spellStart"/>
-      <w:r>
-        <w:rPr>
-          <w:rFonts w:ascii="Times New Roman" w:eastAsia="Times New Roman" w:hAnsi="Times New Roman" w:cs="Times New Roman"/>
-          <w:sz w:val="24"/>
-          <w:szCs w:val="24"/>
-        </w:rPr>
-        <w:t>format_time</w:t>
-      </w:r>
-      <w:proofErr w:type="spellEnd"/>
-      <w:r>
-        <w:rPr>
-          <w:rFonts w:ascii="Times New Roman" w:eastAsia="Times New Roman" w:hAnsi="Times New Roman" w:cs="Times New Roman"/>
-          <w:sz w:val="24"/>
-          <w:szCs w:val="24"/>
-        </w:rPr>
-        <w:t>(</w:t>
-      </w:r>
-      <w:proofErr w:type="spellStart"/>
-      <w:r>
-        <w:rPr>
-          <w:rFonts w:ascii="Times New Roman" w:eastAsia="Times New Roman" w:hAnsi="Times New Roman" w:cs="Times New Roman"/>
-          <w:sz w:val="24"/>
-          <w:szCs w:val="24"/>
-        </w:rPr>
-        <w:t>hora_inicial</w:t>
-      </w:r>
-      <w:proofErr w:type="spellEnd"/>
-      <w:r>
-        <w:rPr>
-          <w:rFonts w:ascii="Times New Roman" w:eastAsia="Times New Roman" w:hAnsi="Times New Roman" w:cs="Times New Roman"/>
-          <w:sz w:val="24"/>
-          <w:szCs w:val="24"/>
-        </w:rPr>
-        <w:t xml:space="preserve">) }} às {{ </w:t>
-      </w:r>
-      <w:proofErr w:type="spellStart"/>
-      <w:r>
-        <w:rPr>
-          <w:rFonts w:ascii="Times New Roman" w:eastAsia="Times New Roman" w:hAnsi="Times New Roman" w:cs="Times New Roman"/>
-          <w:sz w:val="24"/>
-          <w:szCs w:val="24"/>
-        </w:rPr>
-        <w:t>format_time</w:t>
-      </w:r>
-      <w:proofErr w:type="spellEnd"/>
-      <w:r>
-        <w:rPr>
-          <w:rFonts w:ascii="Times New Roman" w:eastAsia="Times New Roman" w:hAnsi="Times New Roman" w:cs="Times New Roman"/>
-          <w:sz w:val="24"/>
-          <w:szCs w:val="24"/>
-        </w:rPr>
-        <w:t>(</w:t>
-      </w:r>
-      <w:proofErr w:type="spellStart"/>
-      <w:r>
-        <w:rPr>
-          <w:rFonts w:ascii="Times New Roman" w:eastAsia="Times New Roman" w:hAnsi="Times New Roman" w:cs="Times New Roman"/>
-          <w:sz w:val="24"/>
-          <w:szCs w:val="24"/>
-        </w:rPr>
-        <w:t>hora_final</w:t>
-      </w:r>
-      <w:proofErr w:type="spellEnd"/>
-      <w:r>
-        <w:rPr>
-          <w:rFonts w:ascii="Times New Roman" w:eastAsia="Times New Roman" w:hAnsi="Times New Roman" w:cs="Times New Roman"/>
-          <w:sz w:val="24"/>
-          <w:szCs w:val="24"/>
-        </w:rPr>
-        <w:t xml:space="preserve">)  }}  horas do dia {{ </w:t>
-      </w:r>
-      <w:proofErr w:type="spellStart"/>
-      <w:r>
-        <w:rPr>
-          <w:rFonts w:ascii="Times New Roman" w:eastAsia="Times New Roman" w:hAnsi="Times New Roman" w:cs="Times New Roman"/>
-          <w:sz w:val="24"/>
-          <w:szCs w:val="24"/>
-        </w:rPr>
-        <w:t>data</w:t>
+        <w:t>Declaro, para fins de comprovação de comparecimento, que {{ nome_assistido }}, CPF nº {{ num_cpf }}, esteve presente junto à Divisão de Assistência Judiciária Prof. Paulo Edson de Souza - UFMG durante o período das {{ format_time(hora_inicial) }} às {{ format_time(hora_final) }} horas do dia {{ data</w:t>
       </w:r>
       <w:r>
         <w:rPr>
@@ -209,7 +74,6 @@
         </w:rPr>
         <w:t>_comparecimento</w:t>
       </w:r>
-      <w:proofErr w:type="spellEnd"/>
       <w:r>
         <w:rPr>
           <w:rFonts w:ascii="Times New Roman" w:eastAsia="Times New Roman" w:hAnsi="Times New Roman" w:cs="Times New Roman"/>
@@ -252,32 +116,13 @@
           <w:szCs w:val="24"/>
         </w:rPr>
       </w:pPr>
-      <w:proofErr w:type="gramStart"/>
-      <w:r>
-        <w:rPr>
-          <w:rFonts w:ascii="Times New Roman" w:eastAsia="Times New Roman" w:hAnsi="Times New Roman" w:cs="Times New Roman"/>
-          <w:sz w:val="24"/>
-          <w:szCs w:val="24"/>
-        </w:rPr>
-        <w:t>{{ cidade</w:t>
-      </w:r>
-      <w:proofErr w:type="gramEnd"/>
-      <w:r>
-        <w:rPr>
-          <w:rFonts w:ascii="Times New Roman" w:eastAsia="Times New Roman" w:hAnsi="Times New Roman" w:cs="Times New Roman"/>
-          <w:sz w:val="24"/>
-          <w:szCs w:val="24"/>
-        </w:rPr>
-        <w:t xml:space="preserve"> }}, {{ </w:t>
-      </w:r>
-      <w:proofErr w:type="spellStart"/>
-      <w:r>
-        <w:rPr>
-          <w:rFonts w:ascii="Times New Roman" w:eastAsia="Times New Roman" w:hAnsi="Times New Roman" w:cs="Times New Roman"/>
-          <w:sz w:val="24"/>
-          <w:szCs w:val="24"/>
-        </w:rPr>
-        <w:t>data</w:t>
+      <w:r>
+        <w:rPr>
+          <w:rFonts w:ascii="Times New Roman" w:eastAsia="Times New Roman" w:hAnsi="Times New Roman" w:cs="Times New Roman"/>
+          <w:sz w:val="24"/>
+          <w:szCs w:val="24"/>
+        </w:rPr>
+        <w:t>{{ cidade }}, {{ data</w:t>
       </w:r>
       <w:r>
         <w:rPr>
@@ -287,7 +132,6 @@
         </w:rPr>
         <w:t>_assinatura</w:t>
       </w:r>
-      <w:proofErr w:type="spellEnd"/>
       <w:r>
         <w:rPr>
           <w:rFonts w:ascii="Times New Roman" w:eastAsia="Times New Roman" w:hAnsi="Times New Roman" w:cs="Times New Roman"/>
@@ -366,41 +210,13 @@
           <w:szCs w:val="24"/>
         </w:rPr>
       </w:pPr>
-      <w:proofErr w:type="gramStart"/>
-      <w:r>
-        <w:rPr>
-          <w:rFonts w:ascii="Times New Roman" w:eastAsia="Times New Roman" w:hAnsi="Times New Roman" w:cs="Times New Roman"/>
-          <w:sz w:val="24"/>
-          <w:szCs w:val="24"/>
-        </w:rPr>
-        <w:t xml:space="preserve">{{ </w:t>
-      </w:r>
-      <w:proofErr w:type="spellStart"/>
-      <w:r>
-        <w:rPr>
-          <w:rFonts w:ascii="Times New Roman" w:eastAsia="Times New Roman" w:hAnsi="Times New Roman" w:cs="Times New Roman"/>
-          <w:sz w:val="24"/>
-          <w:szCs w:val="24"/>
-        </w:rPr>
-        <w:t>nome</w:t>
-      </w:r>
-      <w:proofErr w:type="gramEnd"/>
-      <w:r>
-        <w:rPr>
-          <w:rFonts w:ascii="Times New Roman" w:eastAsia="Times New Roman" w:hAnsi="Times New Roman" w:cs="Times New Roman"/>
-          <w:sz w:val="24"/>
-          <w:szCs w:val="24"/>
-        </w:rPr>
-        <w:t>_colaborador</w:t>
-      </w:r>
-      <w:proofErr w:type="spellEnd"/>
-      <w:r>
-        <w:rPr>
-          <w:rFonts w:ascii="Times New Roman" w:eastAsia="Times New Roman" w:hAnsi="Times New Roman" w:cs="Times New Roman"/>
-          <w:sz w:val="24"/>
-          <w:szCs w:val="24"/>
-        </w:rPr>
-        <w:t xml:space="preserve"> }}</w:t>
+      <w:r>
+        <w:rPr>
+          <w:rFonts w:ascii="Times New Roman" w:eastAsia="Times New Roman" w:hAnsi="Times New Roman" w:cs="Times New Roman"/>
+          <w:sz w:val="24"/>
+          <w:szCs w:val="24"/>
+        </w:rPr>
+        <w:t>{{ nome_colaborador }}</w:t>
       </w:r>
     </w:p>
     <w:p>
@@ -422,7 +238,6 @@
         </w:rPr>
         <w:t xml:space="preserve">OAB: </w:t>
       </w:r>
-      <w:proofErr w:type="gramStart"/>
       <w:r>
         <w:rPr>
           <w:rFonts w:ascii="Times New Roman" w:eastAsia="Times New Roman" w:hAnsi="Times New Roman" w:cs="Times New Roman"/>
@@ -431,25 +246,14 @@
         </w:rPr>
         <w:t xml:space="preserve">{{ </w:t>
       </w:r>
-      <w:proofErr w:type="spellStart"/>
-      <w:r>
-        <w:rPr>
-          <w:rFonts w:ascii="Times New Roman" w:eastAsia="Times New Roman" w:hAnsi="Times New Roman" w:cs="Times New Roman"/>
-          <w:sz w:val="24"/>
-          <w:szCs w:val="24"/>
-        </w:rPr>
-        <w:t>uf</w:t>
-      </w:r>
-      <w:proofErr w:type="gramEnd"/>
-      <w:r>
-        <w:rPr>
-          <w:rFonts w:ascii="Times New Roman" w:eastAsia="Times New Roman" w:hAnsi="Times New Roman" w:cs="Times New Roman"/>
-          <w:sz w:val="24"/>
-          <w:szCs w:val="24"/>
-        </w:rPr>
-        <w:t>_oab</w:t>
-      </w:r>
-      <w:proofErr w:type="spellEnd"/>
+      <w:r>
+        <w:rPr>
+          <w:rFonts w:ascii="Times New Roman" w:eastAsia="Times New Roman" w:hAnsi="Times New Roman" w:cs="Times New Roman"/>
+          <w:sz w:val="24"/>
+          <w:szCs w:val="24"/>
+        </w:rPr>
+        <w:t>uf_oab</w:t>
+      </w:r>
       <w:r>
         <w:rPr>
           <w:rFonts w:ascii="Times New Roman" w:eastAsia="Times New Roman" w:hAnsi="Times New Roman" w:cs="Times New Roman"/>
@@ -472,25 +276,7 @@
           <w:sz w:val="24"/>
           <w:szCs w:val="24"/>
         </w:rPr>
-        <w:t xml:space="preserve">{{ </w:t>
-      </w:r>
-      <w:proofErr w:type="spellStart"/>
-      <w:r>
-        <w:rPr>
-          <w:rFonts w:ascii="Times New Roman" w:eastAsia="Times New Roman" w:hAnsi="Times New Roman" w:cs="Times New Roman"/>
-          <w:sz w:val="24"/>
-          <w:szCs w:val="24"/>
-        </w:rPr>
-        <w:t>num_oab</w:t>
-      </w:r>
-      <w:proofErr w:type="spellEnd"/>
-      <w:r>
-        <w:rPr>
-          <w:rFonts w:ascii="Times New Roman" w:eastAsia="Times New Roman" w:hAnsi="Times New Roman" w:cs="Times New Roman"/>
-          <w:sz w:val="24"/>
-          <w:szCs w:val="24"/>
-        </w:rPr>
-        <w:t xml:space="preserve"> }} </w:t>
+        <w:t xml:space="preserve">{{ num_oab }} </w:t>
       </w:r>
     </w:p>
     <w:p>
@@ -840,27 +626,7 @@
               <w:sz w:val="18"/>
               <w:szCs w:val="18"/>
             </w:rPr>
-            <w:t xml:space="preserve">BH/MG, CEP 30.130-180, </w:t>
-          </w:r>
-          <w:proofErr w:type="spellStart"/>
-          <w:r>
-            <w:rPr>
-              <w:rFonts w:ascii="Arial" w:eastAsia="Cambria" w:hAnsi="Arial" w:cs="Arial"/>
-              <w:iCs/>
-              <w:sz w:val="18"/>
-              <w:szCs w:val="18"/>
-            </w:rPr>
-            <w:t>Tel</w:t>
-          </w:r>
-          <w:proofErr w:type="spellEnd"/>
-          <w:r>
-            <w:rPr>
-              <w:rFonts w:ascii="Arial" w:eastAsia="Cambria" w:hAnsi="Arial" w:cs="Arial"/>
-              <w:iCs/>
-              <w:sz w:val="18"/>
-              <w:szCs w:val="18"/>
-            </w:rPr>
-            <w:t>: (31) 3409-8667</w:t>
+            <w:t>BH/MG, CEP 30.130-180, Tel: (31) 3409-8667</w:t>
           </w:r>
         </w:p>
       </w:tc>

</xml_diff>